<commit_message>
docs: rebuild capstone VI report docx
</commit_message>
<xml_diff>
--- a/docs/capstone/output/report1-project-introduction.VI.docx
+++ b/docs/capstone/output/report1-project-introduction.VI.docx
@@ -10340,7 +10340,7 @@
                 <w:rFonts w:ascii="Calibri" w:hAnsi="Calibri"/>
                 <w:sz w:val="22"/>
               </w:rPr>
-              <w:t>Feedback latency: &lt;5 phút (AI), &lt;24h (Human)</w:t>
+              <w:t>Feedback latency (AI): thường vài phút; SLA timeout: Writing 20 phút, Speaking 60 phút; Human: &lt;24h</w:t>
             </w:r>
           </w:p>
         </w:tc>
@@ -11796,7 +11796,7 @@
           <w:rFonts w:ascii="Calibri" w:hAnsi="Calibri"/>
           <w:sz w:val="22"/>
         </w:rPr>
-        <w:t>Dành cho sinh viên đại học cần đạt chuẩn đầu ra, người đi làm cần chứng chỉ thăng tiến, và trung tâm ngoại ngữ tại Việt Nam đang gặp khó khăn với phương pháp ôn luyện VSTEP thiếu cá nhân hóa và phản hồi chậm, Hệ thống ôn luyện VSTEP thích ứng là một nền tảng học tập kỹ thuật số kết hợp Web và Mobile cung cấp lộ trình học cá nhân hóa, đánh giá 4 kỹ năng với phản hồi tức thì, và trực quan hóa tiến độ. Khác với các trang web thi thử tĩnh (chỉ có đề và đáp án) hoặc ứng dụng tiếng Anh tổng quát (không bám sát VSTEP), sản phẩm của chúng tôi kết hợp Adaptive Scaffolding + Hybrid Grading + Analytics để thu hẹp skill gap hiệu quả.</w:t>
+        <w:t>Dành cho sinh viên đại học cần đạt chuẩn đầu ra, người đi làm cần chứng chỉ thăng tiến, và trung tâm ngoại ngữ tại Việt Nam đang gặp khó khăn với phương pháp ôn luyện VSTEP thiếu cá nhân hóa và phản hồi chậm, Hệ thống ôn luyện VSTEP thích ứng là một nền tảng học tập kỹ thuật số kết hợp Web và Mobile cung cấp lộ trình học cá nhân hóa, đánh giá 4 kỹ năng với phản hồi nhanh (AI), và trực quan hóa tiến độ. Khác với các trang web thi thử tĩnh (chỉ có đề và đáp án) hoặc ứng dụng tiếng Anh tổng quát (không bám sát VSTEP), sản phẩm của chúng tôi kết hợp Adaptive Scaffolding + Hybrid Grading + Analytics để thu hẹp skill gap hiệu quả.</w:t>
       </w:r>
     </w:p>
     <w:p>
@@ -12125,7 +12125,7 @@
                 <w:rFonts w:ascii="Calibri" w:hAnsi="Calibri"/>
                 <w:sz w:val="22"/>
               </w:rPr>
-              <w:t>&lt;5 phút (AI)</w:t>
+              <w:t>Thường &lt;5 phút (AI); SLA timeout 20 phút</w:t>
             </w:r>
           </w:p>
         </w:tc>
@@ -13160,7 +13160,7 @@
           <w:rFonts w:ascii="Calibri" w:hAnsi="Calibri"/>
           <w:sz w:val="22"/>
         </w:rPr>
-        <w:t>FE-01: User Authentication - Đăng ký, đăng nhập, quản lý profile với các vai trò Learner/Instructor/Admin. Hỗ trợ xác thực qua email/password và OAuth (Google).</w:t>
+        <w:t>FE-01: User Authentication - Đăng ký, đăng nhập, quản lý profile với các vai trò Learner/Instructor/Admin. Xác thực email/password; OAuth (Google) là tuỳ chọn.</w:t>
       </w:r>
     </w:p>
     <w:p>
@@ -13200,7 +13200,7 @@
           <w:rFonts w:ascii="Calibri" w:hAnsi="Calibri"/>
           <w:sz w:val="22"/>
         </w:rPr>
-        <w:t>FE-05: Practice Mode - Writing + AI Grading - Luyện tập kỹ năng Viết với AI feedback tức thì. Sử dụng LLM API (GPT/Gemini) để đánh giá grammar, vocabulary, coherence, và task achievement theo rubric VSTEP. Hỗ trợ Task 1 (email/thư) và Task 2 (bài luận).</w:t>
+        <w:t>FE-05: Practice Mode - Writing + AI Grading - Luyện tập kỹ năng Viết với AI feedback nhanh. Sử dụng LLM API (GPT/Gemini) để đánh giá grammar, vocabulary, coherence, và task achievement theo rubric VSTEP. SLA timeout: 20 phút.</w:t>
       </w:r>
     </w:p>
     <w:p>
@@ -13210,7 +13210,7 @@
           <w:rFonts w:ascii="Calibri" w:hAnsi="Calibri"/>
           <w:sz w:val="22"/>
         </w:rPr>
-        <w:t>FE-06: Practice Mode - Speaking + AI Grading - Luyện tập kỹ năng Nói với ghi âm và AI feedback. Tích hợp Speech-to-Text để transcribe, sau đó dùng LLM đánh giá pronunciation, fluency, và content. Bao gồm 3 phần Speaking VSTEP.</w:t>
+        <w:t>FE-06: Practice Mode - Speaking + AI Grading - Luyện tập kỹ năng Nói với ghi âm và AI feedback. Tích hợp Speech-to-Text để transcribe, sau đó dùng LLM đánh giá pronunciation, fluency, và content. SLA timeout: 60 phút.</w:t>
       </w:r>
     </w:p>
     <w:p>

</xml_diff>